<commit_message>
revert test pandoc converted markdown on github-pages
</commit_message>
<xml_diff>
--- a/practice_sessions/ps10.docx
+++ b/practice_sessions/ps10.docx
@@ -1,6 +1,6 @@
 
 <file path=word/document.xml><?xml version="1.0" encoding="utf-8"?>
-<w:document xmlns:wpc="http://schemas.microsoft.com/office/word/2010/wordprocessingCanvas" xmlns:cx="http://schemas.microsoft.com/office/drawing/2014/chartex" xmlns:cx1="http://schemas.microsoft.com/office/drawing/2015/9/8/chartex" xmlns:mc="http://schemas.openxmlformats.org/markup-compatibility/2006" xmlns:o="urn:schemas-microsoft-com:office:office" xmlns:r="http://schemas.openxmlformats.org/officeDocument/2006/relationships" xmlns:m="http://schemas.openxmlformats.org/officeDocument/2006/math" xmlns:v="urn:schemas-microsoft-com:vml" xmlns:wp14="http://schemas.microsoft.com/office/word/2010/wordprocessingDrawing" xmlns:wp="http://schemas.openxmlformats.org/drawingml/2006/wordprocessingDrawing" xmlns:w10="urn:schemas-microsoft-com:office:word" xmlns:w="http://schemas.openxmlformats.org/wordprocessingml/2006/main" xmlns:w14="http://schemas.microsoft.com/office/word/2010/wordml" xmlns:w15="http://schemas.microsoft.com/office/word/2012/wordml" xmlns:w16se="http://schemas.microsoft.com/office/word/2015/wordml/symex" xmlns:wpg="http://schemas.microsoft.com/office/word/2010/wordprocessingGroup" xmlns:wpi="http://schemas.microsoft.com/office/word/2010/wordprocessingInk" xmlns:wne="http://schemas.microsoft.com/office/word/2006/wordml" xmlns:wps="http://schemas.microsoft.com/office/word/2010/wordprocessingShape" mc:Ignorable="w14 w15 w16se wp14">
+<w:document xmlns:wpc="http://schemas.microsoft.com/office/word/2010/wordprocessingCanvas" xmlns:cx="http://schemas.microsoft.com/office/drawing/2014/chartex" xmlns:cx1="http://schemas.microsoft.com/office/drawing/2015/9/8/chartex" xmlns:cx2="http://schemas.microsoft.com/office/drawing/2015/10/21/chartex" xmlns:cx3="http://schemas.microsoft.com/office/drawing/2016/5/9/chartex" xmlns:cx4="http://schemas.microsoft.com/office/drawing/2016/5/10/chartex" xmlns:cx5="http://schemas.microsoft.com/office/drawing/2016/5/11/chartex" xmlns:cx6="http://schemas.microsoft.com/office/drawing/2016/5/12/chartex" xmlns:cx7="http://schemas.microsoft.com/office/drawing/2016/5/13/chartex" xmlns:cx8="http://schemas.microsoft.com/office/drawing/2016/5/14/chartex" xmlns:mc="http://schemas.openxmlformats.org/markup-compatibility/2006" xmlns:aink="http://schemas.microsoft.com/office/drawing/2016/ink" xmlns:am3d="http://schemas.microsoft.com/office/drawing/2017/model3d" xmlns:o="urn:schemas-microsoft-com:office:office" xmlns:r="http://schemas.openxmlformats.org/officeDocument/2006/relationships" xmlns:m="http://schemas.openxmlformats.org/officeDocument/2006/math" xmlns:v="urn:schemas-microsoft-com:vml" xmlns:wp14="http://schemas.microsoft.com/office/word/2010/wordprocessingDrawing" xmlns:wp="http://schemas.openxmlformats.org/drawingml/2006/wordprocessingDrawing" xmlns:w10="urn:schemas-microsoft-com:office:word" xmlns:w="http://schemas.openxmlformats.org/wordprocessingml/2006/main" xmlns:w14="http://schemas.microsoft.com/office/word/2010/wordml" xmlns:w15="http://schemas.microsoft.com/office/word/2012/wordml" xmlns:w16cex="http://schemas.microsoft.com/office/word/2018/wordml/cex" xmlns:w16cid="http://schemas.microsoft.com/office/word/2016/wordml/cid" xmlns:w16="http://schemas.microsoft.com/office/word/2018/wordml" xmlns:w16se="http://schemas.microsoft.com/office/word/2015/wordml/symex" xmlns:wpg="http://schemas.microsoft.com/office/word/2010/wordprocessingGroup" xmlns:wpi="http://schemas.microsoft.com/office/word/2010/wordprocessingInk" xmlns:wne="http://schemas.microsoft.com/office/word/2006/wordml" xmlns:wps="http://schemas.microsoft.com/office/word/2010/wordprocessingShape" mc:Ignorable="w14 w15 w16se w16cid w16 w16cex wp14">
   <w:body>
     <w:p>
       <w:pPr>
@@ -21,6 +21,17 @@
       <w:r>
         <w:rPr>
           <w:rStyle w:val="Emphasis"/>
+          <w:rFonts w:cs="David" w:hint="cs"/>
+          <w:sz w:val="28"/>
+          <w:szCs w:val="28"/>
+          <w:rtl/>
+          <w:lang w:bidi="he-IL"/>
+        </w:rPr>
+        <w:t xml:space="preserve">תרגול </w:t>
+      </w:r>
+      <w:r>
+        <w:rPr>
+          <w:rStyle w:val="Emphasis"/>
           <w:rFonts w:cs="David" w:hint="eastAsia"/>
           <w:sz w:val="28"/>
           <w:szCs w:val="28"/>
@@ -76,7 +87,7 @@
       <w:r>
         <w:rPr>
           <w:rStyle w:val="Emphasis"/>
-          <w:rFonts w:ascii="Arial" w:cs="David"/>
+          <w:rFonts w:cs="David" w:hint="cs"/>
           <w:sz w:val="28"/>
           <w:szCs w:val="28"/>
           <w:rtl/>
@@ -84,51 +95,25 @@
         </w:rPr>
         <w:t xml:space="preserve">, </w:t>
       </w:r>
+      <w:proofErr w:type="spellStart"/>
       <w:r>
         <w:rPr>
           <w:rStyle w:val="Emphasis"/>
-          <w:rFonts w:cs="David" w:hint="eastAsia"/>
+          <w:rFonts w:cs="David" w:hint="cs"/>
           <w:sz w:val="28"/>
           <w:szCs w:val="28"/>
           <w:rtl/>
           <w:lang w:bidi="he-IL"/>
         </w:rPr>
-        <w:t>סמסטר</w:t>
-      </w:r>
-      <w:r>
-        <w:rPr>
-          <w:rStyle w:val="Emphasis"/>
-          <w:rFonts w:ascii="Arial" w:cs="David"/>
-          <w:sz w:val="28"/>
-          <w:szCs w:val="28"/>
-          <w:rtl/>
-          <w:lang w:bidi="he-IL"/>
-        </w:rPr>
-        <w:t xml:space="preserve"> </w:t>
-      </w:r>
-      <w:r>
-        <w:rPr>
-          <w:rStyle w:val="Emphasis"/>
-          <w:rFonts w:cs="David" w:hint="eastAsia"/>
-          <w:sz w:val="28"/>
-          <w:szCs w:val="28"/>
-          <w:rtl/>
-          <w:lang w:bidi="he-IL"/>
-        </w:rPr>
-        <w:t>ב</w:t>
-      </w:r>
-      <w:r>
-        <w:rPr>
-          <w:rStyle w:val="Emphasis"/>
-          <w:rFonts w:ascii="Arial" w:cs="David"/>
-          <w:sz w:val="28"/>
-          <w:szCs w:val="28"/>
-          <w:rtl/>
-          <w:lang w:bidi="he-IL"/>
-        </w:rPr>
-        <w:t xml:space="preserve">' </w:t>
-      </w:r>
-      <w:r>
+        <w:t>אב"ג</w:t>
+      </w:r>
+      <w:proofErr w:type="spellEnd"/>
+    </w:p>
+    <w:p>
+      <w:pPr>
+        <w:spacing w:after="0"/>
+        <w:contextualSpacing/>
+        <w:jc w:val="center"/>
         <w:rPr>
           <w:rStyle w:val="Emphasis"/>
           <w:rFonts w:cs="David"/>
@@ -139,81 +124,7 @@
           <w:rtl/>
           <w:lang w:bidi="he-IL"/>
         </w:rPr>
-        <w:t>–</w:t>
-      </w:r>
-      <w:r>
-        <w:rPr>
-          <w:rStyle w:val="Emphasis"/>
-          <w:rFonts w:cs="David" w:hint="cs"/>
-          <w:i w:val="0"/>
-          <w:iCs w:val="0"/>
-          <w:sz w:val="28"/>
-          <w:szCs w:val="28"/>
-          <w:rtl/>
-          <w:lang w:bidi="he-IL"/>
-        </w:rPr>
-        <w:t xml:space="preserve"> 2016</w:t>
-      </w:r>
-    </w:p>
-    <w:p>
-      <w:pPr>
-        <w:spacing w:after="0"/>
-        <w:contextualSpacing/>
-        <w:jc w:val="center"/>
-        <w:rPr>
-          <w:rStyle w:val="Emphasis"/>
-          <w:rFonts w:cs="David"/>
-          <w:i w:val="0"/>
-          <w:iCs w:val="0"/>
-          <w:sz w:val="28"/>
-          <w:szCs w:val="28"/>
-          <w:rtl/>
-          <w:lang w:bidi="he-IL"/>
-        </w:rPr>
-      </w:pPr>
-      <w:r>
-        <w:rPr>
-          <w:rStyle w:val="Emphasis"/>
-          <w:rFonts w:cs="David" w:hint="eastAsia"/>
-          <w:sz w:val="28"/>
-          <w:szCs w:val="28"/>
-          <w:rtl/>
-          <w:lang w:bidi="he-IL"/>
-        </w:rPr>
-        <w:t>תרגול</w:t>
-      </w:r>
-      <w:r>
-        <w:rPr>
-          <w:rStyle w:val="Emphasis"/>
-          <w:rFonts w:cs="David"/>
-          <w:sz w:val="28"/>
-          <w:szCs w:val="28"/>
-          <w:rtl/>
-          <w:lang w:bidi="he-IL"/>
-        </w:rPr>
-        <w:t xml:space="preserve"> </w:t>
-      </w:r>
-      <w:r>
-        <w:rPr>
-          <w:rStyle w:val="Emphasis"/>
-          <w:rFonts w:cs="David"/>
-          <w:sz w:val="28"/>
-          <w:szCs w:val="28"/>
-          <w:lang w:bidi="he-IL"/>
-        </w:rPr>
-        <w:t>6</w:t>
-      </w:r>
-      <w:r>
-        <w:rPr>
-          <w:rStyle w:val="Emphasis"/>
-          <w:rFonts w:cs="David"/>
-          <w:sz w:val="28"/>
-          <w:szCs w:val="28"/>
-          <w:rtl/>
-          <w:lang w:bidi="he-IL"/>
-        </w:rPr>
-        <w:t xml:space="preserve"> : </w:t>
-      </w:r>
+      </w:pPr>
       <w:r>
         <w:rPr>
           <w:rStyle w:val="Emphasis"/>
@@ -1501,20 +1412,8 @@
                       <w:rFonts w:ascii="Cambria Math" w:hAnsi="Cambria Math" w:cs="David"/>
                       <w:lang w:bidi="he-IL"/>
                     </w:rPr>
-                    <m:t xml:space="preserve">Empty → </m:t>
+                    <m:t>Empty → LzL</m:t>
                   </m:r>
-                  <w:proofErr w:type="spellStart"/>
-                  <m:r>
-                    <m:rPr>
-                      <m:nor/>
-                    </m:rPr>
-                    <w:rPr>
-                      <w:rFonts w:ascii="Cambria Math" w:hAnsi="Cambria Math" w:cs="David"/>
-                      <w:lang w:bidi="he-IL"/>
-                    </w:rPr>
-                    <m:t>LzL</m:t>
-                  </m:r>
-                  <w:proofErr w:type="spellEnd"/>
                 </m:e>
               </m:d>
             </m:e>
@@ -1604,9 +1503,8 @@
         <w:t>:</w:t>
       </w:r>
     </w:p>
-    <w:bookmarkStart w:id="0" w:name="_GoBack"/>
-    <w:bookmarkStart w:id="1" w:name="_MON_1521840896"/>
-    <w:bookmarkEnd w:id="1"/>
+    <w:bookmarkStart w:id="0" w:name="_MON_1521840896"/>
+    <w:bookmarkEnd w:id="0"/>
     <w:p>
       <w:pPr>
         <w:bidi w:val="0"/>
@@ -1640,13 +1538,12 @@
             <v:path o:extrusionok="f" gradientshapeok="t" o:connecttype="rect"/>
             <o:lock v:ext="edit" aspectratio="t"/>
           </v:shapetype>
-          <v:shape id="_x0000_i1058" type="#_x0000_t75" style="width:468.75pt;height:231.75pt" o:ole="">
+          <v:shape id="_x0000_i1025" type="#_x0000_t75" style="width:469.2pt;height:231.6pt" o:ole="">
             <v:imagedata r:id="rId8" o:title=""/>
           </v:shape>
-          <o:OLEObject Type="Embed" ProgID="Word.OpenDocumentText.12" ShapeID="_x0000_i1058" DrawAspect="Content" ObjectID="_1523814960" r:id="rId9"/>
+          <o:OLEObject Type="Embed" ProgID="Word.OpenDocumentText.12" ShapeID="_x0000_i1025" DrawAspect="Content" ObjectID="_1683463798" r:id="rId9"/>
         </w:object>
       </w:r>
-      <w:bookmarkEnd w:id="0"/>
     </w:p>
     <w:p>
       <w:pPr>
@@ -2897,8 +2794,8 @@
         <w:t xml:space="preserve"> כלשהו. </w:t>
       </w:r>
     </w:p>
-    <w:bookmarkStart w:id="2" w:name="_MON_1521718886"/>
-    <w:bookmarkEnd w:id="2"/>
+    <w:bookmarkStart w:id="1" w:name="_MON_1521718886"/>
+    <w:bookmarkEnd w:id="1"/>
     <w:p>
       <w:pPr>
         <w:spacing w:after="0"/>
@@ -2915,10 +2812,10 @@
           <w:lang w:bidi="he-IL"/>
         </w:rPr>
         <w:object w:dxaOrig="8640" w:dyaOrig="4418" w14:anchorId="1F2A8D32">
-          <v:shape id="_x0000_i1026" type="#_x0000_t75" style="width:6in;height:221.25pt" o:ole="">
+          <v:shape id="_x0000_i1026" type="#_x0000_t75" style="width:6in;height:221.4pt" o:ole="">
             <v:imagedata r:id="rId10" o:title=""/>
           </v:shape>
-          <o:OLEObject Type="Embed" ProgID="Word.OpenDocumentText.12" ShapeID="_x0000_i1026" DrawAspect="Content" ObjectID="_1523814961" r:id="rId11"/>
+          <o:OLEObject Type="Embed" ProgID="Word.OpenDocumentText.12" ShapeID="_x0000_i1026" DrawAspect="Content" ObjectID="_1683463799" r:id="rId11"/>
         </w:object>
       </w:r>
     </w:p>
@@ -3533,8 +3430,8 @@
         <w:t xml:space="preserve"> הופעלה.</w:t>
       </w:r>
     </w:p>
-    <w:bookmarkStart w:id="3" w:name="_MON_1521836654"/>
-    <w:bookmarkEnd w:id="3"/>
+    <w:bookmarkStart w:id="2" w:name="_MON_1521836654"/>
+    <w:bookmarkEnd w:id="2"/>
     <w:p>
       <w:pPr>
         <w:bidi w:val="0"/>
@@ -3546,11 +3443,11 @@
         <w:rPr>
           <w:lang w:bidi="he-IL"/>
         </w:rPr>
-        <w:object w:dxaOrig="9360" w:dyaOrig="3747" w14:anchorId="378DFA9C">
-          <v:shape id="_x0000_i1027" type="#_x0000_t75" style="width:468.75pt;height:187.5pt" o:ole="">
+        <w:object w:dxaOrig="9376" w:dyaOrig="3781" w14:anchorId="378DFA9C">
+          <v:shape id="_x0000_i1065" type="#_x0000_t75" style="width:469.8pt;height:189pt" o:ole="">
             <v:imagedata r:id="rId12" o:title=""/>
           </v:shape>
-          <o:OLEObject Type="Embed" ProgID="Word.OpenDocumentText.12" ShapeID="_x0000_i1027" DrawAspect="Content" ObjectID="_1523814962" r:id="rId13"/>
+          <o:OLEObject Type="Embed" ProgID="Word.OpenDocumentText.12" ShapeID="_x0000_i1065" DrawAspect="Content" ObjectID="_1683463800" r:id="rId13"/>
         </w:object>
       </w:r>
     </w:p>
@@ -4160,8 +4057,8 @@
         <w:t>:</w:t>
       </w:r>
     </w:p>
-    <w:bookmarkStart w:id="4" w:name="_MON_1521720217"/>
-    <w:bookmarkEnd w:id="4"/>
+    <w:bookmarkStart w:id="3" w:name="_MON_1521720217"/>
+    <w:bookmarkEnd w:id="3"/>
     <w:p>
       <w:pPr>
         <w:pStyle w:val="NoSpacing"/>
@@ -4181,7 +4078,7 @@
           <v:shape id="_x0000_i1028" type="#_x0000_t75" style="width:6in;height:90pt" o:ole="">
             <v:imagedata r:id="rId14" o:title=""/>
           </v:shape>
-          <o:OLEObject Type="Embed" ProgID="Word.OpenDocumentText.12" ShapeID="_x0000_i1028" DrawAspect="Content" ObjectID="_1523814963" r:id="rId15"/>
+          <o:OLEObject Type="Embed" ProgID="Word.OpenDocumentText.12" ShapeID="_x0000_i1028" DrawAspect="Content" ObjectID="_1683463801" r:id="rId15"/>
         </w:object>
       </w:r>
     </w:p>
@@ -4242,8 +4139,8 @@
         <w:t xml:space="preserve"> ונמחיש את אופן הפעולה שלה:</w:t>
       </w:r>
     </w:p>
-    <w:bookmarkStart w:id="5" w:name="_MON_1521720359"/>
-    <w:bookmarkEnd w:id="5"/>
+    <w:bookmarkStart w:id="4" w:name="_MON_1521720359"/>
+    <w:bookmarkEnd w:id="4"/>
     <w:p>
       <w:pPr>
         <w:spacing w:after="0" w:line="240" w:lineRule="auto"/>
@@ -4257,10 +4154,10 @@
           <w:lang w:bidi="he-IL"/>
         </w:rPr>
         <w:object w:dxaOrig="8640" w:dyaOrig="3917" w14:anchorId="1F2A8D38">
-          <v:shape id="_x0000_i1029" type="#_x0000_t75" style="width:6in;height:195.75pt" o:ole="">
+          <v:shape id="_x0000_i1029" type="#_x0000_t75" style="width:6in;height:195.6pt" o:ole="">
             <v:imagedata r:id="rId16" o:title=""/>
           </v:shape>
-          <o:OLEObject Type="Embed" ProgID="Word.OpenDocumentText.12" ShapeID="_x0000_i1029" DrawAspect="Content" ObjectID="_1523814964" r:id="rId17"/>
+          <o:OLEObject Type="Embed" ProgID="Word.OpenDocumentText.12" ShapeID="_x0000_i1029" DrawAspect="Content" ObjectID="_1683463802" r:id="rId17"/>
         </w:object>
       </w:r>
     </w:p>
@@ -4398,17 +4295,8 @@
           <w:rFonts w:ascii="Courier New" w:hAnsi="Courier New" w:cs="Courier New"/>
           <w:lang w:bidi="he-IL"/>
         </w:rPr>
-        <w:t>applicative-</w:t>
-      </w:r>
-      <w:proofErr w:type="spellStart"/>
-      <w:r>
-        <w:rPr>
-          <w:rFonts w:ascii="Courier New" w:hAnsi="Courier New" w:cs="Courier New"/>
-          <w:lang w:bidi="he-IL"/>
-        </w:rPr>
-        <w:t>eval</w:t>
-      </w:r>
-      <w:proofErr w:type="spellEnd"/>
+        <w:t>applicative-eval</w:t>
+      </w:r>
       <w:r>
         <w:rPr>
           <w:rFonts w:ascii="Arial" w:hAnsi="Arial" w:cs="David" w:hint="cs"/>
@@ -4548,8 +4436,8 @@
         <w:t>, מתקיים:</w:t>
       </w:r>
     </w:p>
-    <w:bookmarkStart w:id="6" w:name="_MON_1522587851"/>
-    <w:bookmarkEnd w:id="6"/>
+    <w:bookmarkStart w:id="5" w:name="_MON_1522587851"/>
+    <w:bookmarkEnd w:id="5"/>
     <w:p>
       <w:pPr>
         <w:bidi w:val="0"/>
@@ -4567,10 +4455,10 @@
           <w:lang w:bidi="he-IL"/>
         </w:rPr>
         <w:object w:dxaOrig="8640" w:dyaOrig="413" w14:anchorId="0606CEF2">
-          <v:shape id="_x0000_i1030" type="#_x0000_t75" style="width:212.25pt;height:12pt" o:ole="">
+          <v:shape id="_x0000_i1030" type="#_x0000_t75" style="width:212.4pt;height:12pt" o:ole="">
             <v:imagedata r:id="rId18" o:title="" cropbottom="26182f" cropright="33504f"/>
           </v:shape>
-          <o:OLEObject Type="Embed" ProgID="Word.OpenDocumentText.12" ShapeID="_x0000_i1030" DrawAspect="Content" ObjectID="_1523814965" r:id="rId19"/>
+          <o:OLEObject Type="Embed" ProgID="Word.OpenDocumentText.12" ShapeID="_x0000_i1030" DrawAspect="Content" ObjectID="_1683463803" r:id="rId19"/>
         </w:object>
       </w:r>
     </w:p>
@@ -4708,18 +4596,18 @@
         </w:rPr>
         <w:t xml:space="preserve">, מתקיים: </w:t>
       </w:r>
-      <w:bookmarkStart w:id="7" w:name="_MON_1522587756"/>
-      <w:bookmarkEnd w:id="7"/>
+      <w:bookmarkStart w:id="6" w:name="_MON_1522587756"/>
+      <w:bookmarkEnd w:id="6"/>
       <w:r>
         <w:rPr>
           <w:rFonts w:cs="David"/>
           <w:lang w:bidi="he-IL"/>
         </w:rPr>
         <w:object w:dxaOrig="8640" w:dyaOrig="413" w14:anchorId="3882CA3C">
-          <v:shape id="_x0000_i1031" type="#_x0000_t75" style="width:143.25pt;height:12pt" o:ole="">
+          <v:shape id="_x0000_i1031" type="#_x0000_t75" style="width:143.4pt;height:12pt" o:ole="">
             <v:imagedata r:id="rId20" o:title="" cropbottom="28270f" cropright="43858f"/>
           </v:shape>
-          <o:OLEObject Type="Embed" ProgID="Word.OpenDocumentText.12" ShapeID="_x0000_i1031" DrawAspect="Content" ObjectID="_1523814966" r:id="rId21"/>
+          <o:OLEObject Type="Embed" ProgID="Word.OpenDocumentText.12" ShapeID="_x0000_i1031" DrawAspect="Content" ObjectID="_1683463804" r:id="rId21"/>
         </w:object>
       </w:r>
     </w:p>
@@ -4838,28 +4726,98 @@
         </m:r>
       </m:oMath>
     </w:p>
-    <w:bookmarkStart w:id="8" w:name="_MON_1521837936"/>
-    <w:bookmarkEnd w:id="8"/>
+    <w:bookmarkStart w:id="7" w:name="_MON_1521837936"/>
+    <w:bookmarkEnd w:id="7"/>
     <w:p>
       <w:pPr>
-        <w:bidi w:val="0"/>
         <w:spacing w:after="0" w:line="240" w:lineRule="auto"/>
         <w:rPr>
+          <w:rFonts w:ascii="Courier New" w:hAnsi="Courier New" w:cs="Courier New" w:hint="cs"/>
+          <w:rtl/>
+          <w:lang w:bidi="he-IL"/>
+        </w:rPr>
+      </w:pPr>
+      <w:r>
+        <w:rPr>
           <w:rFonts w:ascii="Courier New" w:hAnsi="Courier New" w:cs="Courier New"/>
           <w:lang w:bidi="he-IL"/>
         </w:rPr>
-      </w:pPr>
-      <w:r>
-        <w:rPr>
-          <w:rFonts w:ascii="Courier New" w:hAnsi="Courier New" w:cs="Courier New"/>
-          <w:lang w:bidi="he-IL"/>
-        </w:rPr>
         <w:object w:dxaOrig="9360" w:dyaOrig="413" w14:anchorId="52FFF1C1">
-          <v:shape id="_x0000_i1032" type="#_x0000_t75" style="width:468.75pt;height:20.25pt" o:ole="">
+          <v:shape id="_x0000_i1032" type="#_x0000_t75" style="width:469.2pt;height:20.4pt" o:ole="">
             <v:imagedata r:id="rId22" o:title=""/>
           </v:shape>
-          <o:OLEObject Type="Embed" ProgID="Word.OpenDocumentText.12" ShapeID="_x0000_i1032" DrawAspect="Content" ObjectID="_1523814967" r:id="rId23"/>
+          <o:OLEObject Type="Embed" ProgID="Word.OpenDocumentText.12" ShapeID="_x0000_i1032" DrawAspect="Content" ObjectID="_1683463805" r:id="rId23"/>
         </w:object>
+      </w:r>
+      <w:r>
+        <w:rPr>
+          <w:rFonts w:ascii="Courier New" w:hAnsi="Courier New" w:cs="Courier New"/>
+          <w:rtl/>
+          <w:lang w:bidi="he-IL"/>
+        </w:rPr>
+        <w:br/>
+      </w:r>
+      <w:r>
+        <w:rPr>
+          <w:rFonts w:cs="David" w:hint="cs"/>
+          <w:rtl/>
+          <w:lang w:bidi="he-IL"/>
+        </w:rPr>
+        <w:t>(</w:t>
+      </w:r>
+      <w:r>
+        <w:rPr>
+          <w:rFonts w:cs="David"/>
+          <w:lang w:bidi="he-IL"/>
+        </w:rPr>
+        <w:t>a-e</w:t>
+      </w:r>
+      <w:r>
+        <w:rPr>
+          <w:rFonts w:cs="David" w:hint="cs"/>
+          <w:rtl/>
+          <w:lang w:bidi="he-IL"/>
+        </w:rPr>
+        <w:t xml:space="preserve"> </w:t>
+      </w:r>
+      <w:r>
+        <w:rPr>
+          <w:rFonts w:cs="David" w:hint="cs"/>
+          <w:rtl/>
+          <w:lang w:bidi="he-IL"/>
+        </w:rPr>
+        <w:t>הוא קיצור עבור</w:t>
+      </w:r>
+      <w:r>
+        <w:rPr>
+          <w:rFonts w:cs="David" w:hint="cs"/>
+          <w:rtl/>
+          <w:lang w:bidi="he-IL"/>
+        </w:rPr>
+        <w:t xml:space="preserve"> </w:t>
+      </w:r>
+      <w:r>
+        <w:rPr>
+          <w:rFonts w:cs="David"/>
+          <w:lang w:bidi="he-IL"/>
+        </w:rPr>
+        <w:t>applicative-eval</w:t>
+      </w:r>
+      <w:r>
+        <w:rPr>
+          <w:rFonts w:cs="David" w:hint="cs"/>
+          <w:rtl/>
+          <w:lang w:bidi="he-IL"/>
+        </w:rPr>
+        <w:t>)</w:t>
+      </w:r>
+      <w:r>
+        <w:rPr>
+          <w:rFonts w:cs="David"/>
+          <w:rtl/>
+          <w:lang w:bidi="he-IL"/>
+        </w:rPr>
+        <w:br/>
       </w:r>
     </w:p>
     <w:p>
@@ -4958,8 +4916,8 @@
         <w:t xml:space="preserve"> כלומר</w:t>
       </w:r>
     </w:p>
-    <w:bookmarkStart w:id="9" w:name="_MON_1521837961"/>
-    <w:bookmarkEnd w:id="9"/>
+    <w:bookmarkStart w:id="8" w:name="_MON_1521837961"/>
+    <w:bookmarkEnd w:id="8"/>
     <w:p>
       <w:pPr>
         <w:bidi w:val="0"/>
@@ -4975,10 +4933,10 @@
           <w:lang w:bidi="he-IL"/>
         </w:rPr>
         <w:object w:dxaOrig="9360" w:dyaOrig="413" w14:anchorId="1FD2A5B8">
-          <v:shape id="_x0000_i1033" type="#_x0000_t75" style="width:468.75pt;height:20.25pt" o:ole="">
+          <v:shape id="_x0000_i1033" type="#_x0000_t75" style="width:469.2pt;height:20.4pt" o:ole="">
             <v:imagedata r:id="rId24" o:title=""/>
           </v:shape>
-          <o:OLEObject Type="Embed" ProgID="Word.OpenDocumentText.12" ShapeID="_x0000_i1033" DrawAspect="Content" ObjectID="_1523814968" r:id="rId25"/>
+          <o:OLEObject Type="Embed" ProgID="Word.OpenDocumentText.12" ShapeID="_x0000_i1033" DrawAspect="Content" ObjectID="_1683463806" r:id="rId25"/>
         </w:object>
       </w:r>
     </w:p>
@@ -5045,7 +5003,49 @@
         <w:t>, אזי:</w:t>
       </w:r>
     </w:p>
-    <w:bookmarkStart w:id="10" w:name="_MON_1521837991"/>
+    <w:bookmarkStart w:id="9" w:name="_MON_1521837991"/>
+    <w:bookmarkEnd w:id="9"/>
+    <w:p>
+      <w:pPr>
+        <w:bidi w:val="0"/>
+        <w:spacing w:after="0" w:line="240" w:lineRule="auto"/>
+        <w:rPr>
+          <w:rFonts w:ascii="Courier New" w:hAnsi="Courier New" w:cs="Courier New"/>
+          <w:lang w:bidi="he-IL"/>
+        </w:rPr>
+      </w:pPr>
+      <w:r>
+        <w:rPr>
+          <w:rFonts w:ascii="Courier New" w:hAnsi="Courier New" w:cs="Courier New"/>
+          <w:lang w:bidi="he-IL"/>
+        </w:rPr>
+        <w:object w:dxaOrig="9360" w:dyaOrig="647" w14:anchorId="27312BFD">
+          <v:shape id="_x0000_i1034" type="#_x0000_t75" style="width:469.2pt;height:31.8pt" o:ole="">
+            <v:imagedata r:id="rId26" o:title=""/>
+          </v:shape>
+          <o:OLEObject Type="Embed" ProgID="Word.OpenDocumentText.12" ShapeID="_x0000_i1034" DrawAspect="Content" ObjectID="_1683463807" r:id="rId27"/>
+        </w:object>
+      </w:r>
+    </w:p>
+    <w:p>
+      <w:pPr>
+        <w:spacing w:after="0" w:line="240" w:lineRule="auto"/>
+        <w:rPr>
+          <w:rFonts w:ascii="Arial" w:hAnsi="Arial" w:cs="David"/>
+          <w:rtl/>
+          <w:lang w:bidi="he-IL"/>
+        </w:rPr>
+      </w:pPr>
+      <w:r>
+        <w:rPr>
+          <w:rFonts w:ascii="Arial" w:hAnsi="Arial" w:cs="David"/>
+          <w:rtl/>
+          <w:lang w:bidi="he-IL"/>
+        </w:rPr>
+        <w:t>מהנחת האינדוקציה, נקבל:</w:t>
+      </w:r>
+    </w:p>
+    <w:bookmarkStart w:id="10" w:name="_MON_1521838020"/>
     <w:bookmarkEnd w:id="10"/>
     <w:p>
       <w:pPr>
@@ -5053,6 +5053,7 @@
         <w:spacing w:after="0" w:line="240" w:lineRule="auto"/>
         <w:rPr>
           <w:rFonts w:ascii="Courier New" w:hAnsi="Courier New" w:cs="Courier New"/>
+          <w:rtl/>
           <w:lang w:bidi="he-IL"/>
         </w:rPr>
       </w:pPr>
@@ -5061,54 +5062,11 @@
           <w:rFonts w:ascii="Courier New" w:hAnsi="Courier New" w:cs="Courier New"/>
           <w:lang w:bidi="he-IL"/>
         </w:rPr>
-        <w:object w:dxaOrig="9360" w:dyaOrig="647" w14:anchorId="27312BFD">
-          <v:shape id="_x0000_i1034" type="#_x0000_t75" style="width:468.75pt;height:31.5pt" o:ole="">
-            <v:imagedata r:id="rId26" o:title=""/>
-          </v:shape>
-          <o:OLEObject Type="Embed" ProgID="Word.OpenDocumentText.12" ShapeID="_x0000_i1034" DrawAspect="Content" ObjectID="_1523814969" r:id="rId27"/>
-        </w:object>
-      </w:r>
-    </w:p>
-    <w:p>
-      <w:pPr>
-        <w:spacing w:after="0" w:line="240" w:lineRule="auto"/>
-        <w:rPr>
-          <w:rFonts w:ascii="Arial" w:hAnsi="Arial" w:cs="David"/>
-          <w:rtl/>
-          <w:lang w:bidi="he-IL"/>
-        </w:rPr>
-      </w:pPr>
-      <w:r>
-        <w:rPr>
-          <w:rFonts w:ascii="Arial" w:hAnsi="Arial" w:cs="David"/>
-          <w:rtl/>
-          <w:lang w:bidi="he-IL"/>
-        </w:rPr>
-        <w:t>מהנחת האינדוקציה, נקבל:</w:t>
-      </w:r>
-    </w:p>
-    <w:bookmarkStart w:id="11" w:name="_MON_1521838020"/>
-    <w:bookmarkEnd w:id="11"/>
-    <w:p>
-      <w:pPr>
-        <w:bidi w:val="0"/>
-        <w:spacing w:after="0" w:line="240" w:lineRule="auto"/>
-        <w:rPr>
-          <w:rFonts w:ascii="Courier New" w:hAnsi="Courier New" w:cs="Courier New"/>
-          <w:rtl/>
-          <w:lang w:bidi="he-IL"/>
-        </w:rPr>
-      </w:pPr>
-      <w:r>
-        <w:rPr>
-          <w:rFonts w:ascii="Courier New" w:hAnsi="Courier New" w:cs="Courier New"/>
-          <w:lang w:bidi="he-IL"/>
-        </w:rPr>
         <w:object w:dxaOrig="9360" w:dyaOrig="881" w14:anchorId="413503DC">
-          <v:shape id="_x0000_i1035" type="#_x0000_t75" style="width:468.75pt;height:44.25pt" o:ole="">
+          <v:shape id="_x0000_i1035" type="#_x0000_t75" style="width:469.2pt;height:44.4pt" o:ole="">
             <v:imagedata r:id="rId28" o:title=""/>
           </v:shape>
-          <o:OLEObject Type="Embed" ProgID="Word.OpenDocumentText.12" ShapeID="_x0000_i1035" DrawAspect="Content" ObjectID="_1523814970" r:id="rId29"/>
+          <o:OLEObject Type="Embed" ProgID="Word.OpenDocumentText.12" ShapeID="_x0000_i1035" DrawAspect="Content" ObjectID="_1683463808" r:id="rId29"/>
         </w:object>
       </w:r>
     </w:p>
@@ -5179,17 +5137,19 @@
         </w:rPr>
         <w:t>:</w:t>
       </w:r>
-    </w:p>
-    <w:p>
-      <w:pPr>
-        <w:ind w:left="26"/>
-        <w:jc w:val="both"/>
-        <w:rPr>
-          <w:rFonts w:ascii="Times New Roman" w:hAnsi="Times New Roman" w:cs="David"/>
-          <w:rtl/>
-          <w:lang w:bidi="he-IL"/>
-        </w:rPr>
-      </w:pPr>
+      <w:r>
+        <w:rPr>
+          <w:rFonts w:ascii="Arial" w:hAnsi="Arial"/>
+          <w:b/>
+          <w:bCs/>
+          <w:smallCaps/>
+          <w:sz w:val="28"/>
+          <w:szCs w:val="28"/>
+          <w:rtl/>
+          <w:lang w:bidi="he-IL"/>
+        </w:rPr>
+        <w:br/>
+      </w:r>
     </w:p>
     <w:p>
       <w:pPr>
@@ -6169,8 +6129,8 @@
         </w:rPr>
         <w:t xml:space="preserve"> </w:t>
       </w:r>
-      <w:bookmarkStart w:id="12" w:name="_MON_1522588180"/>
-      <w:bookmarkEnd w:id="12"/>
+      <w:bookmarkStart w:id="11" w:name="_MON_1522588180"/>
+      <w:bookmarkEnd w:id="11"/>
       <w:r>
         <w:rPr>
           <w:rFonts w:cs="David"/>
@@ -6180,12 +6140,12 @@
           <v:shape id="_x0000_i1036" type="#_x0000_t75" style="width:6in;height:39pt" o:ole="">
             <v:imagedata r:id="rId30" o:title=""/>
           </v:shape>
-          <o:OLEObject Type="Embed" ProgID="Word.OpenDocumentText.12" ShapeID="_x0000_i1036" DrawAspect="Content" ObjectID="_1523814971" r:id="rId31"/>
+          <o:OLEObject Type="Embed" ProgID="Word.OpenDocumentText.12" ShapeID="_x0000_i1036" DrawAspect="Content" ObjectID="_1683463809" r:id="rId31"/>
         </w:object>
       </w:r>
     </w:p>
-    <w:bookmarkStart w:id="13" w:name="_MON_1521733607"/>
-    <w:bookmarkEnd w:id="13"/>
+    <w:bookmarkStart w:id="12" w:name="_MON_1521733607"/>
+    <w:bookmarkEnd w:id="12"/>
     <w:p>
       <w:pPr>
         <w:shd w:val="clear" w:color="auto" w:fill="FFFFFF"/>
@@ -6200,10 +6160,10 @@
           <w:rFonts w:ascii="Courier New" w:hAnsi="Courier New" w:cs="Courier New"/>
         </w:rPr>
         <w:object w:dxaOrig="8640" w:dyaOrig="9133" w14:anchorId="1F2A8D51">
-          <v:shape id="_x0000_i1037" type="#_x0000_t75" style="width:6in;height:456.75pt" o:ole="">
+          <v:shape id="_x0000_i1037" type="#_x0000_t75" style="width:6in;height:456.6pt" o:ole="">
             <v:imagedata r:id="rId32" o:title=""/>
           </v:shape>
-          <o:OLEObject Type="Embed" ProgID="Word.OpenDocumentText.12" ShapeID="_x0000_i1037" DrawAspect="Content" ObjectID="_1523814972" r:id="rId33"/>
+          <o:OLEObject Type="Embed" ProgID="Word.OpenDocumentText.12" ShapeID="_x0000_i1037" DrawAspect="Content" ObjectID="_1683463810" r:id="rId33"/>
         </w:object>
       </w:r>
     </w:p>
@@ -6691,8 +6651,8 @@
         <w:t>:</w:t>
       </w:r>
     </w:p>
-    <w:bookmarkStart w:id="14" w:name="_MON_1522507730"/>
-    <w:bookmarkEnd w:id="14"/>
+    <w:bookmarkStart w:id="13" w:name="_MON_1522507730"/>
+    <w:bookmarkEnd w:id="13"/>
     <w:p>
       <w:pPr>
         <w:spacing w:after="0"/>
@@ -6709,10 +6669,10 @@
           <w:lang w:bidi="he-IL"/>
         </w:rPr>
         <w:object w:dxaOrig="8640" w:dyaOrig="6965" w14:anchorId="722F2237">
-          <v:shape id="_x0000_i1038" type="#_x0000_t75" style="width:6in;height:347.25pt" o:ole="">
+          <v:shape id="_x0000_i1038" type="#_x0000_t75" style="width:6in;height:347.4pt" o:ole="">
             <v:imagedata r:id="rId34" o:title=""/>
           </v:shape>
-          <o:OLEObject Type="Embed" ProgID="Word.OpenDocumentText.12" ShapeID="_x0000_i1038" DrawAspect="Content" ObjectID="_1523814973" r:id="rId35"/>
+          <o:OLEObject Type="Embed" ProgID="Word.OpenDocumentText.12" ShapeID="_x0000_i1038" DrawAspect="Content" ObjectID="_1683463811" r:id="rId35"/>
         </w:object>
       </w:r>
     </w:p>
@@ -6972,8 +6932,8 @@
         <w:t xml:space="preserve"> ולשנות את העלה בצורה דינמית.</w:t>
       </w:r>
     </w:p>
-    <w:bookmarkStart w:id="15" w:name="_MON_1521735117"/>
-    <w:bookmarkEnd w:id="15"/>
+    <w:bookmarkStart w:id="14" w:name="_MON_1521735117"/>
+    <w:bookmarkEnd w:id="14"/>
     <w:p>
       <w:pPr>
         <w:spacing w:after="0"/>
@@ -6989,10 +6949,10 @@
           <w:lang w:bidi="he-IL"/>
         </w:rPr>
         <w:object w:dxaOrig="8640" w:dyaOrig="8430" w14:anchorId="06F6A2FA">
-          <v:shape id="_x0000_i1039" type="#_x0000_t75" style="width:6in;height:420.75pt" o:ole="">
+          <v:shape id="_x0000_i1039" type="#_x0000_t75" style="width:6in;height:420.6pt" o:ole="">
             <v:imagedata r:id="rId36" o:title=""/>
           </v:shape>
-          <o:OLEObject Type="Embed" ProgID="Word.OpenDocumentText.12" ShapeID="_x0000_i1039" DrawAspect="Content" ObjectID="_1523814974" r:id="rId37"/>
+          <o:OLEObject Type="Embed" ProgID="Word.OpenDocumentText.12" ShapeID="_x0000_i1039" DrawAspect="Content" ObjectID="_1683463812" r:id="rId37"/>
         </w:object>
       </w:r>
     </w:p>
@@ -7136,8 +7096,8 @@
         <w:t>:</w:t>
       </w:r>
     </w:p>
-    <w:bookmarkStart w:id="16" w:name="_MON_1523733999"/>
-    <w:bookmarkEnd w:id="16"/>
+    <w:bookmarkStart w:id="15" w:name="_MON_1523733999"/>
+    <w:bookmarkEnd w:id="15"/>
     <w:p>
       <w:pPr>
         <w:bidi w:val="0"/>
@@ -7157,7 +7117,7 @@
           <v:shape id="_x0000_i1040" type="#_x0000_t75" style="width:6in;height:147pt" o:ole="">
             <v:imagedata r:id="rId38" o:title=""/>
           </v:shape>
-          <o:OLEObject Type="Embed" ProgID="Word.OpenDocumentText.12" ShapeID="_x0000_i1040" DrawAspect="Content" ObjectID="_1523814975" r:id="rId39"/>
+          <o:OLEObject Type="Embed" ProgID="Word.OpenDocumentText.12" ShapeID="_x0000_i1040" DrawAspect="Content" ObjectID="_1683463813" r:id="rId39"/>
         </w:object>
       </w:r>
     </w:p>
@@ -7536,8 +7496,8 @@
         <w:t>לא. על שתי הרשימות יתבצע המשך החישוב.</w:t>
       </w:r>
     </w:p>
-    <w:bookmarkStart w:id="17" w:name="_MON_1521737552"/>
-    <w:bookmarkEnd w:id="17"/>
+    <w:bookmarkStart w:id="16" w:name="_MON_1521737552"/>
+    <w:bookmarkEnd w:id="16"/>
     <w:p>
       <w:pPr>
         <w:bidi w:val="0"/>
@@ -7553,10 +7513,10 @@
           <w:lang w:val="es-PY"/>
         </w:rPr>
         <w:object w:dxaOrig="8640" w:dyaOrig="5791" w14:anchorId="6F68C954">
-          <v:shape id="_x0000_i1041" type="#_x0000_t75" style="width:6in;height:290.25pt" o:ole="">
+          <v:shape id="_x0000_i1041" type="#_x0000_t75" style="width:6in;height:290.4pt" o:ole="">
             <v:imagedata r:id="rId40" o:title=""/>
           </v:shape>
-          <o:OLEObject Type="Embed" ProgID="Word.OpenDocumentText.12" ShapeID="_x0000_i1041" DrawAspect="Content" ObjectID="_1523814976" r:id="rId41"/>
+          <o:OLEObject Type="Embed" ProgID="Word.OpenDocumentText.12" ShapeID="_x0000_i1041" DrawAspect="Content" ObjectID="_1683463814" r:id="rId41"/>
         </w:object>
       </w:r>
     </w:p>
@@ -7688,8 +7648,8 @@
         <w:t>:</w:t>
       </w:r>
     </w:p>
-    <w:bookmarkStart w:id="18" w:name="_MON_1521717490"/>
-    <w:bookmarkEnd w:id="18"/>
+    <w:bookmarkStart w:id="17" w:name="_MON_1521717490"/>
+    <w:bookmarkEnd w:id="17"/>
     <w:p>
       <w:pPr>
         <w:spacing w:after="0"/>
@@ -7707,10 +7667,10 @@
           <w:lang w:bidi="he-IL"/>
         </w:rPr>
         <w:object w:dxaOrig="8640" w:dyaOrig="4143" w14:anchorId="6AA22BC4">
-          <v:shape id="_x0000_i1042" type="#_x0000_t75" style="width:6in;height:206.25pt" o:ole="">
+          <v:shape id="_x0000_i1042" type="#_x0000_t75" style="width:6in;height:206.4pt" o:ole="">
             <v:imagedata r:id="rId42" o:title=""/>
           </v:shape>
-          <o:OLEObject Type="Embed" ProgID="Word.OpenDocumentText.12" ShapeID="_x0000_i1042" DrawAspect="Content" ObjectID="_1523814977" r:id="rId43"/>
+          <o:OLEObject Type="Embed" ProgID="Word.OpenDocumentText.12" ShapeID="_x0000_i1042" DrawAspect="Content" ObjectID="_1683463815" r:id="rId43"/>
         </w:object>
       </w:r>
     </w:p>
@@ -7841,17 +7801,17 @@
         </w:rPr>
         <w:br/>
       </w:r>
-      <w:bookmarkStart w:id="19" w:name="_MON_1521737887"/>
-      <w:bookmarkEnd w:id="19"/>
+      <w:bookmarkStart w:id="18" w:name="_MON_1521737887"/>
+      <w:bookmarkEnd w:id="18"/>
       <w:r>
         <w:rPr>
           <w:rFonts w:ascii="Courier New" w:hAnsi="Courier New" w:cs="Courier New"/>
         </w:rPr>
         <w:object w:dxaOrig="8640" w:dyaOrig="5086" w14:anchorId="1F2A8D57">
-          <v:shape id="_x0000_i1043" type="#_x0000_t75" style="width:6in;height:254.25pt" o:ole="">
+          <v:shape id="_x0000_i1043" type="#_x0000_t75" style="width:6in;height:254.4pt" o:ole="">
             <v:imagedata r:id="rId44" o:title=""/>
           </v:shape>
-          <o:OLEObject Type="Embed" ProgID="Word.OpenDocumentText.12" ShapeID="_x0000_i1043" DrawAspect="Content" ObjectID="_1523814978" r:id="rId45"/>
+          <o:OLEObject Type="Embed" ProgID="Word.OpenDocumentText.12" ShapeID="_x0000_i1043" DrawAspect="Content" ObjectID="_1683463816" r:id="rId45"/>
         </w:object>
       </w:r>
     </w:p>
@@ -7920,8 +7880,8 @@
         </w:rPr>
       </w:pPr>
     </w:p>
-    <w:bookmarkStart w:id="20" w:name="_MON_1521738130"/>
-    <w:bookmarkEnd w:id="20"/>
+    <w:bookmarkStart w:id="19" w:name="_MON_1521738130"/>
+    <w:bookmarkEnd w:id="19"/>
     <w:p>
       <w:pPr>
         <w:spacing w:after="0"/>
@@ -7937,10 +7897,10 @@
           <w:lang w:bidi="he-IL"/>
         </w:rPr>
         <w:object w:dxaOrig="8640" w:dyaOrig="5791" w14:anchorId="1F2A8D58">
-          <v:shape id="_x0000_i1044" type="#_x0000_t75" style="width:6in;height:290.25pt" o:ole="">
+          <v:shape id="_x0000_i1044" type="#_x0000_t75" style="width:6in;height:290.4pt" o:ole="">
             <v:imagedata r:id="rId46" o:title=""/>
           </v:shape>
-          <o:OLEObject Type="Embed" ProgID="Word.OpenDocumentText.12" ShapeID="_x0000_i1044" DrawAspect="Content" ObjectID="_1523814979" r:id="rId47"/>
+          <o:OLEObject Type="Embed" ProgID="Word.OpenDocumentText.12" ShapeID="_x0000_i1044" DrawAspect="Content" ObjectID="_1683463817" r:id="rId47"/>
         </w:object>
       </w:r>
     </w:p>
@@ -8391,8 +8351,8 @@
         <w:t xml:space="preserve"> </w:t>
       </w:r>
     </w:p>
-    <w:bookmarkStart w:id="21" w:name="_MON_1521738418"/>
-    <w:bookmarkEnd w:id="21"/>
+    <w:bookmarkStart w:id="20" w:name="_MON_1521738418"/>
+    <w:bookmarkEnd w:id="20"/>
     <w:p>
       <w:pPr>
         <w:spacing w:after="0"/>
@@ -8410,10 +8370,10 @@
           <w:lang w:bidi="he-IL"/>
         </w:rPr>
         <w:object w:dxaOrig="8640" w:dyaOrig="2044" w14:anchorId="1F2A8D59">
-          <v:shape id="_x0000_i1045" type="#_x0000_t75" style="width:6in;height:102.75pt" o:ole="">
+          <v:shape id="_x0000_i1045" type="#_x0000_t75" style="width:6in;height:102.6pt" o:ole="">
             <v:imagedata r:id="rId48" o:title=""/>
           </v:shape>
-          <o:OLEObject Type="Embed" ProgID="Word.OpenDocumentText.12" ShapeID="_x0000_i1045" DrawAspect="Content" ObjectID="_1523814980" r:id="rId49"/>
+          <o:OLEObject Type="Embed" ProgID="Word.OpenDocumentText.12" ShapeID="_x0000_i1045" DrawAspect="Content" ObjectID="_1683463818" r:id="rId49"/>
         </w:object>
       </w:r>
     </w:p>
@@ -8566,8 +8526,8 @@
         <w:t>$:</w:t>
       </w:r>
     </w:p>
-    <w:bookmarkStart w:id="22" w:name="_MON_1521738495"/>
-    <w:bookmarkEnd w:id="22"/>
+    <w:bookmarkStart w:id="21" w:name="_MON_1521738495"/>
+    <w:bookmarkEnd w:id="21"/>
     <w:p>
       <w:pPr>
         <w:bidi w:val="0"/>
@@ -8582,10 +8542,10 @@
           <w:rFonts w:ascii="Courier New" w:hAnsi="Courier New" w:cs="Courier New"/>
         </w:rPr>
         <w:object w:dxaOrig="8640" w:dyaOrig="2981" w14:anchorId="1F2A8D5A">
-          <v:shape id="_x0000_i1046" type="#_x0000_t75" style="width:6in;height:149.25pt" o:ole="">
+          <v:shape id="_x0000_i1046" type="#_x0000_t75" style="width:6in;height:149.4pt" o:ole="">
             <v:imagedata r:id="rId50" o:title=""/>
           </v:shape>
-          <o:OLEObject Type="Embed" ProgID="Word.OpenDocumentText.12" ShapeID="_x0000_i1046" DrawAspect="Content" ObjectID="_1523814981" r:id="rId51"/>
+          <o:OLEObject Type="Embed" ProgID="Word.OpenDocumentText.12" ShapeID="_x0000_i1046" DrawAspect="Content" ObjectID="_1683463819" r:id="rId51"/>
         </w:object>
       </w:r>
     </w:p>
@@ -8740,8 +8700,8 @@
         <w:t>, המחשבת את אורכה של רשימה:</w:t>
       </w:r>
     </w:p>
-    <w:bookmarkStart w:id="23" w:name="_MON_1521738602"/>
-    <w:bookmarkEnd w:id="23"/>
+    <w:bookmarkStart w:id="22" w:name="_MON_1521738602"/>
+    <w:bookmarkEnd w:id="22"/>
     <w:p>
       <w:pPr>
         <w:bidi w:val="0"/>
@@ -8755,10 +8715,10 @@
           <w:rFonts w:ascii="Courier New" w:hAnsi="Courier New" w:cs="Courier New"/>
         </w:rPr>
         <w:object w:dxaOrig="8640" w:dyaOrig="2750" w14:anchorId="1F2A8D5B">
-          <v:shape id="_x0000_i1047" type="#_x0000_t75" style="width:6in;height:137.25pt" o:ole="">
+          <v:shape id="_x0000_i1047" type="#_x0000_t75" style="width:6in;height:137.4pt" o:ole="">
             <v:imagedata r:id="rId52" o:title=""/>
           </v:shape>
-          <o:OLEObject Type="Embed" ProgID="Word.OpenDocumentText.12" ShapeID="_x0000_i1047" DrawAspect="Content" ObjectID="_1523814982" r:id="rId53"/>
+          <o:OLEObject Type="Embed" ProgID="Word.OpenDocumentText.12" ShapeID="_x0000_i1047" DrawAspect="Content" ObjectID="_1683463820" r:id="rId53"/>
         </w:object>
       </w:r>
     </w:p>
@@ -8803,8 +8763,8 @@
         <w:t>:</w:t>
       </w:r>
     </w:p>
-    <w:bookmarkStart w:id="24" w:name="_MON_1521738708"/>
-    <w:bookmarkEnd w:id="24"/>
+    <w:bookmarkStart w:id="23" w:name="_MON_1521738708"/>
+    <w:bookmarkEnd w:id="23"/>
     <w:p>
       <w:pPr>
         <w:bidi w:val="0"/>
@@ -8821,7 +8781,7 @@
           <v:shape id="_x0000_i1048" type="#_x0000_t75" style="width:6in;height:174pt" o:ole="">
             <v:imagedata r:id="rId54" o:title=""/>
           </v:shape>
-          <o:OLEObject Type="Embed" ProgID="Word.OpenDocumentText.12" ShapeID="_x0000_i1048" DrawAspect="Content" ObjectID="_1523814983" r:id="rId55"/>
+          <o:OLEObject Type="Embed" ProgID="Word.OpenDocumentText.12" ShapeID="_x0000_i1048" DrawAspect="Content" ObjectID="_1683463821" r:id="rId55"/>
         </w:object>
       </w:r>
     </w:p>
@@ -9268,8 +9228,8 @@
         </w:rPr>
       </w:pPr>
     </w:p>
-    <w:bookmarkStart w:id="25" w:name="_MON_1521740015"/>
-    <w:bookmarkEnd w:id="25"/>
+    <w:bookmarkStart w:id="24" w:name="_MON_1521740015"/>
+    <w:bookmarkEnd w:id="24"/>
     <w:p>
       <w:pPr>
         <w:bidi w:val="0"/>
@@ -9286,7 +9246,7 @@
           <v:shape id="_x0000_i1049" type="#_x0000_t75" style="width:6in;height:126pt" o:ole="">
             <v:imagedata r:id="rId56" o:title=""/>
           </v:shape>
-          <o:OLEObject Type="Embed" ProgID="Word.OpenDocumentText.12" ShapeID="_x0000_i1049" DrawAspect="Content" ObjectID="_1523814984" r:id="rId57"/>
+          <o:OLEObject Type="Embed" ProgID="Word.OpenDocumentText.12" ShapeID="_x0000_i1049" DrawAspect="Content" ObjectID="_1683463822" r:id="rId57"/>
         </w:object>
       </w:r>
     </w:p>
@@ -9336,8 +9296,8 @@
         <w:t>):</w:t>
       </w:r>
     </w:p>
-    <w:bookmarkStart w:id="26" w:name="_MON_1521740115"/>
-    <w:bookmarkEnd w:id="26"/>
+    <w:bookmarkStart w:id="25" w:name="_MON_1521740115"/>
+    <w:bookmarkEnd w:id="25"/>
     <w:p>
       <w:pPr>
         <w:jc w:val="right"/>
@@ -9356,7 +9316,7 @@
           <v:shape id="_x0000_i1050" type="#_x0000_t75" style="width:6in;height:174pt" o:ole="">
             <v:imagedata r:id="rId58" o:title=""/>
           </v:shape>
-          <o:OLEObject Type="Embed" ProgID="Word.OpenDocumentText.12" ShapeID="_x0000_i1050" DrawAspect="Content" ObjectID="_1523814985" r:id="rId59"/>
+          <o:OLEObject Type="Embed" ProgID="Word.OpenDocumentText.12" ShapeID="_x0000_i1050" DrawAspect="Content" ObjectID="_1683463823" r:id="rId59"/>
         </w:object>
       </w:r>
     </w:p>
@@ -9902,8 +9862,8 @@
         <w:t>:</w:t>
       </w:r>
     </w:p>
-    <w:bookmarkStart w:id="27" w:name="_MON_1521740972"/>
-    <w:bookmarkEnd w:id="27"/>
+    <w:bookmarkStart w:id="26" w:name="_MON_1521740972"/>
+    <w:bookmarkEnd w:id="26"/>
     <w:p>
       <w:pPr>
         <w:ind w:left="26"/>
@@ -9923,7 +9883,7 @@
           <v:shape id="_x0000_i1051" type="#_x0000_t75" style="width:6in;height:219pt" o:ole="">
             <v:imagedata r:id="rId60" o:title=""/>
           </v:shape>
-          <o:OLEObject Type="Embed" ProgID="Word.OpenDocumentText.12" ShapeID="_x0000_i1051" DrawAspect="Content" ObjectID="_1523814986" r:id="rId61"/>
+          <o:OLEObject Type="Embed" ProgID="Word.OpenDocumentText.12" ShapeID="_x0000_i1051" DrawAspect="Content" ObjectID="_1683463824" r:id="rId61"/>
         </w:object>
       </w:r>
     </w:p>
@@ -10209,17 +10169,17 @@
           </mc:Fallback>
         </mc:AlternateContent>
       </w:r>
-      <w:bookmarkStart w:id="28" w:name="_MON_1521741226"/>
-      <w:bookmarkEnd w:id="28"/>
+      <w:bookmarkStart w:id="27" w:name="_MON_1521741226"/>
+      <w:bookmarkEnd w:id="27"/>
       <w:r>
         <w:rPr>
           <w:rFonts w:ascii="Courier New" w:hAnsi="Courier New" w:cs="Courier New"/>
         </w:rPr>
         <w:object w:dxaOrig="8640" w:dyaOrig="458" w14:anchorId="1F2A8D66">
-          <v:shape id="_x0000_i1052" type="#_x0000_t75" style="width:6in;height:24.75pt" o:ole="">
+          <v:shape id="_x0000_i1052" type="#_x0000_t75" style="width:6in;height:24.6pt" o:ole="">
             <v:imagedata r:id="rId62" o:title=""/>
           </v:shape>
-          <o:OLEObject Type="Embed" ProgID="Word.OpenDocumentText.12" ShapeID="_x0000_i1052" DrawAspect="Content" ObjectID="_1523814987" r:id="rId63"/>
+          <o:OLEObject Type="Embed" ProgID="Word.OpenDocumentText.12" ShapeID="_x0000_i1052" DrawAspect="Content" ObjectID="_1683463825" r:id="rId63"/>
         </w:object>
       </w:r>
     </w:p>
@@ -10396,17 +10356,17 @@
           </mc:Fallback>
         </mc:AlternateContent>
       </w:r>
-      <w:bookmarkStart w:id="29" w:name="_MON_1521741469"/>
-      <w:bookmarkEnd w:id="29"/>
+      <w:bookmarkStart w:id="28" w:name="_MON_1521741469"/>
+      <w:bookmarkEnd w:id="28"/>
       <w:r>
         <w:rPr>
           <w:rFonts w:ascii="Courier New" w:hAnsi="Courier New" w:cs="Courier New"/>
         </w:rPr>
         <w:object w:dxaOrig="8640" w:dyaOrig="1865" w14:anchorId="1F2A8D6B">
-          <v:shape id="_x0000_i1053" type="#_x0000_t75" style="width:6in;height:93.75pt" o:ole="">
+          <v:shape id="_x0000_i1053" type="#_x0000_t75" style="width:6in;height:93.6pt" o:ole="">
             <v:imagedata r:id="rId64" o:title=""/>
           </v:shape>
-          <o:OLEObject Type="Embed" ProgID="Word.OpenDocumentText.12" ShapeID="_x0000_i1053" DrawAspect="Content" ObjectID="_1523814988" r:id="rId65"/>
+          <o:OLEObject Type="Embed" ProgID="Word.OpenDocumentText.12" ShapeID="_x0000_i1053" DrawAspect="Content" ObjectID="_1683463826" r:id="rId65"/>
         </w:object>
       </w:r>
       <w:r>
@@ -10665,17 +10625,17 @@
           </mc:Fallback>
         </mc:AlternateContent>
       </w:r>
-      <w:bookmarkStart w:id="30" w:name="_MON_1521741603"/>
-      <w:bookmarkEnd w:id="30"/>
+      <w:bookmarkStart w:id="29" w:name="_MON_1521741603"/>
+      <w:bookmarkEnd w:id="29"/>
       <w:r>
         <w:rPr>
           <w:rFonts w:ascii="Courier New" w:hAnsi="Courier New" w:cs="Courier New"/>
         </w:rPr>
         <w:object w:dxaOrig="8640" w:dyaOrig="2989" w14:anchorId="1F2A8D72">
-          <v:shape id="_x0000_i1054" type="#_x0000_t75" style="width:6in;height:149.25pt" o:ole="">
+          <v:shape id="_x0000_i1054" type="#_x0000_t75" style="width:6in;height:149.4pt" o:ole="">
             <v:imagedata r:id="rId66" o:title=""/>
           </v:shape>
-          <o:OLEObject Type="Embed" ProgID="Word.OpenDocumentText.12" ShapeID="_x0000_i1054" DrawAspect="Content" ObjectID="_1523814989" r:id="rId67"/>
+          <o:OLEObject Type="Embed" ProgID="Word.OpenDocumentText.12" ShapeID="_x0000_i1054" DrawAspect="Content" ObjectID="_1683463827" r:id="rId67"/>
         </w:object>
       </w:r>
       <w:r>
@@ -11319,8 +11279,8 @@
         <w:t>:</w:t>
       </w:r>
     </w:p>
-    <w:bookmarkStart w:id="31" w:name="_MON_1521741106"/>
-    <w:bookmarkEnd w:id="31"/>
+    <w:bookmarkStart w:id="30" w:name="_MON_1521741106"/>
+    <w:bookmarkEnd w:id="30"/>
     <w:p>
       <w:pPr>
         <w:bidi w:val="0"/>
@@ -11335,10 +11295,10 @@
           <w:rFonts w:ascii="Courier New" w:hAnsi="Courier New" w:cs="Courier New"/>
         </w:rPr>
         <w:object w:dxaOrig="8640" w:dyaOrig="3220" w14:anchorId="1F2A8D73">
-          <v:shape id="_x0000_i1055" type="#_x0000_t75" style="width:6in;height:161.25pt" o:ole="">
+          <v:shape id="_x0000_i1055" type="#_x0000_t75" style="width:6in;height:161.4pt" o:ole="">
             <v:imagedata r:id="rId68" o:title=""/>
           </v:shape>
-          <o:OLEObject Type="Embed" ProgID="Word.OpenDocumentText.12" ShapeID="_x0000_i1055" DrawAspect="Content" ObjectID="_1523814990" r:id="rId69"/>
+          <o:OLEObject Type="Embed" ProgID="Word.OpenDocumentText.12" ShapeID="_x0000_i1055" DrawAspect="Content" ObjectID="_1683463828" r:id="rId69"/>
         </w:object>
       </w:r>
     </w:p>
@@ -11517,8 +11477,8 @@
         <w:t>מקבלת רשימה של רשימות ומחזירה מכפלה של כל המספרים ברשימה. אם יש מופע אטומי שאינו מספר אז יש לעצור את החישוב.</w:t>
       </w:r>
     </w:p>
-    <w:bookmarkStart w:id="32" w:name="_MON_1521734215"/>
-    <w:bookmarkEnd w:id="32"/>
+    <w:bookmarkStart w:id="31" w:name="_MON_1521734215"/>
+    <w:bookmarkEnd w:id="31"/>
     <w:p>
       <w:pPr>
         <w:bidi w:val="0"/>
@@ -11535,10 +11495,10 @@
           <w:lang w:bidi="he-IL"/>
         </w:rPr>
         <w:object w:dxaOrig="8640" w:dyaOrig="5621" w14:anchorId="4D1AA77D">
-          <v:shape id="_x0000_i1056" type="#_x0000_t75" style="width:6in;height:281.25pt" o:ole="">
+          <v:shape id="_x0000_i1056" type="#_x0000_t75" style="width:6in;height:281.4pt" o:ole="">
             <v:imagedata r:id="rId70" o:title=""/>
           </v:shape>
-          <o:OLEObject Type="Embed" ProgID="Word.OpenDocumentText.12" ShapeID="_x0000_i1056" DrawAspect="Content" ObjectID="_1523814991" r:id="rId71"/>
+          <o:OLEObject Type="Embed" ProgID="Word.OpenDocumentText.12" ShapeID="_x0000_i1056" DrawAspect="Content" ObjectID="_1683463829" r:id="rId71"/>
         </w:object>
       </w:r>
     </w:p>
@@ -11557,7 +11517,7 @@
 </file>
 
 <file path=word/endnotes.xml><?xml version="1.0" encoding="utf-8"?>
-<w:endnotes xmlns:wpc="http://schemas.microsoft.com/office/word/2010/wordprocessingCanvas" xmlns:cx="http://schemas.microsoft.com/office/drawing/2014/chartex" xmlns:cx1="http://schemas.microsoft.com/office/drawing/2015/9/8/chartex" xmlns:mc="http://schemas.openxmlformats.org/markup-compatibility/2006" xmlns:o="urn:schemas-microsoft-com:office:office" xmlns:r="http://schemas.openxmlformats.org/officeDocument/2006/relationships" xmlns:m="http://schemas.openxmlformats.org/officeDocument/2006/math" xmlns:v="urn:schemas-microsoft-com:vml" xmlns:wp14="http://schemas.microsoft.com/office/word/2010/wordprocessingDrawing" xmlns:wp="http://schemas.openxmlformats.org/drawingml/2006/wordprocessingDrawing" xmlns:w10="urn:schemas-microsoft-com:office:word" xmlns:w="http://schemas.openxmlformats.org/wordprocessingml/2006/main" xmlns:w14="http://schemas.microsoft.com/office/word/2010/wordml" xmlns:w15="http://schemas.microsoft.com/office/word/2012/wordml" xmlns:w16se="http://schemas.microsoft.com/office/word/2015/wordml/symex" xmlns:wpg="http://schemas.microsoft.com/office/word/2010/wordprocessingGroup" xmlns:wpi="http://schemas.microsoft.com/office/word/2010/wordprocessingInk" xmlns:wne="http://schemas.microsoft.com/office/word/2006/wordml" xmlns:wps="http://schemas.microsoft.com/office/word/2010/wordprocessingShape" mc:Ignorable="w14 w15 w16se wp14">
+<w:endnotes xmlns:wpc="http://schemas.microsoft.com/office/word/2010/wordprocessingCanvas" xmlns:cx="http://schemas.microsoft.com/office/drawing/2014/chartex" xmlns:cx1="http://schemas.microsoft.com/office/drawing/2015/9/8/chartex" xmlns:cx2="http://schemas.microsoft.com/office/drawing/2015/10/21/chartex" xmlns:cx3="http://schemas.microsoft.com/office/drawing/2016/5/9/chartex" xmlns:cx4="http://schemas.microsoft.com/office/drawing/2016/5/10/chartex" xmlns:cx5="http://schemas.microsoft.com/office/drawing/2016/5/11/chartex" xmlns:cx6="http://schemas.microsoft.com/office/drawing/2016/5/12/chartex" xmlns:cx7="http://schemas.microsoft.com/office/drawing/2016/5/13/chartex" xmlns:cx8="http://schemas.microsoft.com/office/drawing/2016/5/14/chartex" xmlns:mc="http://schemas.openxmlformats.org/markup-compatibility/2006" xmlns:aink="http://schemas.microsoft.com/office/drawing/2016/ink" xmlns:am3d="http://schemas.microsoft.com/office/drawing/2017/model3d" xmlns:o="urn:schemas-microsoft-com:office:office" xmlns:r="http://schemas.openxmlformats.org/officeDocument/2006/relationships" xmlns:m="http://schemas.openxmlformats.org/officeDocument/2006/math" xmlns:v="urn:schemas-microsoft-com:vml" xmlns:wp14="http://schemas.microsoft.com/office/word/2010/wordprocessingDrawing" xmlns:wp="http://schemas.openxmlformats.org/drawingml/2006/wordprocessingDrawing" xmlns:w10="urn:schemas-microsoft-com:office:word" xmlns:w="http://schemas.openxmlformats.org/wordprocessingml/2006/main" xmlns:w14="http://schemas.microsoft.com/office/word/2010/wordml" xmlns:w15="http://schemas.microsoft.com/office/word/2012/wordml" xmlns:w16cex="http://schemas.microsoft.com/office/word/2018/wordml/cex" xmlns:w16cid="http://schemas.microsoft.com/office/word/2016/wordml/cid" xmlns:w16="http://schemas.microsoft.com/office/word/2018/wordml" xmlns:w16se="http://schemas.microsoft.com/office/word/2015/wordml/symex" xmlns:wpg="http://schemas.microsoft.com/office/word/2010/wordprocessingGroup" xmlns:wpi="http://schemas.microsoft.com/office/word/2010/wordprocessingInk" xmlns:wne="http://schemas.microsoft.com/office/word/2006/wordml" xmlns:wps="http://schemas.microsoft.com/office/word/2010/wordprocessingShape" mc:Ignorable="w14 w15 w16se w16cid w16 w16cex wp14">
   <w:endnote w:type="separator" w:id="-1">
     <w:p>
       <w:pPr>
@@ -11582,7 +11542,7 @@
 </file>
 
 <file path=word/footer1.xml><?xml version="1.0" encoding="utf-8"?>
-<w:ftr xmlns:wpc="http://schemas.microsoft.com/office/word/2010/wordprocessingCanvas" xmlns:cx="http://schemas.microsoft.com/office/drawing/2014/chartex" xmlns:cx1="http://schemas.microsoft.com/office/drawing/2015/9/8/chartex" xmlns:mc="http://schemas.openxmlformats.org/markup-compatibility/2006" xmlns:o="urn:schemas-microsoft-com:office:office" xmlns:r="http://schemas.openxmlformats.org/officeDocument/2006/relationships" xmlns:m="http://schemas.openxmlformats.org/officeDocument/2006/math" xmlns:v="urn:schemas-microsoft-com:vml" xmlns:wp14="http://schemas.microsoft.com/office/word/2010/wordprocessingDrawing" xmlns:wp="http://schemas.openxmlformats.org/drawingml/2006/wordprocessingDrawing" xmlns:w10="urn:schemas-microsoft-com:office:word" xmlns:w="http://schemas.openxmlformats.org/wordprocessingml/2006/main" xmlns:w14="http://schemas.microsoft.com/office/word/2010/wordml" xmlns:w15="http://schemas.microsoft.com/office/word/2012/wordml" xmlns:w16se="http://schemas.microsoft.com/office/word/2015/wordml/symex" xmlns:wpg="http://schemas.microsoft.com/office/word/2010/wordprocessingGroup" xmlns:wpi="http://schemas.microsoft.com/office/word/2010/wordprocessingInk" xmlns:wne="http://schemas.microsoft.com/office/word/2006/wordml" xmlns:wps="http://schemas.microsoft.com/office/word/2010/wordprocessingShape" mc:Ignorable="w14 w15 w16se wp14">
+<w:ftr xmlns:wpc="http://schemas.microsoft.com/office/word/2010/wordprocessingCanvas" xmlns:cx="http://schemas.microsoft.com/office/drawing/2014/chartex" xmlns:cx1="http://schemas.microsoft.com/office/drawing/2015/9/8/chartex" xmlns:cx2="http://schemas.microsoft.com/office/drawing/2015/10/21/chartex" xmlns:cx3="http://schemas.microsoft.com/office/drawing/2016/5/9/chartex" xmlns:cx4="http://schemas.microsoft.com/office/drawing/2016/5/10/chartex" xmlns:cx5="http://schemas.microsoft.com/office/drawing/2016/5/11/chartex" xmlns:cx6="http://schemas.microsoft.com/office/drawing/2016/5/12/chartex" xmlns:cx7="http://schemas.microsoft.com/office/drawing/2016/5/13/chartex" xmlns:cx8="http://schemas.microsoft.com/office/drawing/2016/5/14/chartex" xmlns:mc="http://schemas.openxmlformats.org/markup-compatibility/2006" xmlns:aink="http://schemas.microsoft.com/office/drawing/2016/ink" xmlns:am3d="http://schemas.microsoft.com/office/drawing/2017/model3d" xmlns:o="urn:schemas-microsoft-com:office:office" xmlns:r="http://schemas.openxmlformats.org/officeDocument/2006/relationships" xmlns:m="http://schemas.openxmlformats.org/officeDocument/2006/math" xmlns:v="urn:schemas-microsoft-com:vml" xmlns:wp14="http://schemas.microsoft.com/office/word/2010/wordprocessingDrawing" xmlns:wp="http://schemas.openxmlformats.org/drawingml/2006/wordprocessingDrawing" xmlns:w10="urn:schemas-microsoft-com:office:word" xmlns:w="http://schemas.openxmlformats.org/wordprocessingml/2006/main" xmlns:w14="http://schemas.microsoft.com/office/word/2010/wordml" xmlns:w15="http://schemas.microsoft.com/office/word/2012/wordml" xmlns:w16cex="http://schemas.microsoft.com/office/word/2018/wordml/cex" xmlns:w16cid="http://schemas.microsoft.com/office/word/2016/wordml/cid" xmlns:w16="http://schemas.microsoft.com/office/word/2018/wordml" xmlns:w16se="http://schemas.microsoft.com/office/word/2015/wordml/symex" xmlns:wpg="http://schemas.microsoft.com/office/word/2010/wordprocessingGroup" xmlns:wpi="http://schemas.microsoft.com/office/word/2010/wordprocessingInk" xmlns:wne="http://schemas.microsoft.com/office/word/2006/wordml" xmlns:wps="http://schemas.microsoft.com/office/word/2010/wordprocessingShape" mc:Ignorable="w14 w15 w16se w16cid w16 w16cex wp14">
   <w:p>
     <w:pPr>
       <w:pStyle w:val="Footer"/>
@@ -11622,7 +11582,7 @@
 </file>
 
 <file path=word/footer2.xml><?xml version="1.0" encoding="utf-8"?>
-<w:ftr xmlns:wpc="http://schemas.microsoft.com/office/word/2010/wordprocessingCanvas" xmlns:cx="http://schemas.microsoft.com/office/drawing/2014/chartex" xmlns:cx1="http://schemas.microsoft.com/office/drawing/2015/9/8/chartex" xmlns:mc="http://schemas.openxmlformats.org/markup-compatibility/2006" xmlns:o="urn:schemas-microsoft-com:office:office" xmlns:r="http://schemas.openxmlformats.org/officeDocument/2006/relationships" xmlns:m="http://schemas.openxmlformats.org/officeDocument/2006/math" xmlns:v="urn:schemas-microsoft-com:vml" xmlns:wp14="http://schemas.microsoft.com/office/word/2010/wordprocessingDrawing" xmlns:wp="http://schemas.openxmlformats.org/drawingml/2006/wordprocessingDrawing" xmlns:w10="urn:schemas-microsoft-com:office:word" xmlns:w="http://schemas.openxmlformats.org/wordprocessingml/2006/main" xmlns:w14="http://schemas.microsoft.com/office/word/2010/wordml" xmlns:w15="http://schemas.microsoft.com/office/word/2012/wordml" xmlns:w16se="http://schemas.microsoft.com/office/word/2015/wordml/symex" xmlns:wpg="http://schemas.microsoft.com/office/word/2010/wordprocessingGroup" xmlns:wpi="http://schemas.microsoft.com/office/word/2010/wordprocessingInk" xmlns:wne="http://schemas.microsoft.com/office/word/2006/wordml" xmlns:wps="http://schemas.microsoft.com/office/word/2010/wordprocessingShape" mc:Ignorable="w14 w15 w16se wp14">
+<w:ftr xmlns:wpc="http://schemas.microsoft.com/office/word/2010/wordprocessingCanvas" xmlns:cx="http://schemas.microsoft.com/office/drawing/2014/chartex" xmlns:cx1="http://schemas.microsoft.com/office/drawing/2015/9/8/chartex" xmlns:cx2="http://schemas.microsoft.com/office/drawing/2015/10/21/chartex" xmlns:cx3="http://schemas.microsoft.com/office/drawing/2016/5/9/chartex" xmlns:cx4="http://schemas.microsoft.com/office/drawing/2016/5/10/chartex" xmlns:cx5="http://schemas.microsoft.com/office/drawing/2016/5/11/chartex" xmlns:cx6="http://schemas.microsoft.com/office/drawing/2016/5/12/chartex" xmlns:cx7="http://schemas.microsoft.com/office/drawing/2016/5/13/chartex" xmlns:cx8="http://schemas.microsoft.com/office/drawing/2016/5/14/chartex" xmlns:mc="http://schemas.openxmlformats.org/markup-compatibility/2006" xmlns:aink="http://schemas.microsoft.com/office/drawing/2016/ink" xmlns:am3d="http://schemas.microsoft.com/office/drawing/2017/model3d" xmlns:o="urn:schemas-microsoft-com:office:office" xmlns:r="http://schemas.openxmlformats.org/officeDocument/2006/relationships" xmlns:m="http://schemas.openxmlformats.org/officeDocument/2006/math" xmlns:v="urn:schemas-microsoft-com:vml" xmlns:wp14="http://schemas.microsoft.com/office/word/2010/wordprocessingDrawing" xmlns:wp="http://schemas.openxmlformats.org/drawingml/2006/wordprocessingDrawing" xmlns:w10="urn:schemas-microsoft-com:office:word" xmlns:w="http://schemas.openxmlformats.org/wordprocessingml/2006/main" xmlns:w14="http://schemas.microsoft.com/office/word/2010/wordml" xmlns:w15="http://schemas.microsoft.com/office/word/2012/wordml" xmlns:w16cex="http://schemas.microsoft.com/office/word/2018/wordml/cex" xmlns:w16cid="http://schemas.microsoft.com/office/word/2016/wordml/cid" xmlns:w16="http://schemas.microsoft.com/office/word/2018/wordml" xmlns:w16se="http://schemas.microsoft.com/office/word/2015/wordml/symex" xmlns:wpg="http://schemas.microsoft.com/office/word/2010/wordprocessingGroup" xmlns:wpi="http://schemas.microsoft.com/office/word/2010/wordprocessingInk" xmlns:wne="http://schemas.microsoft.com/office/word/2006/wordml" xmlns:wps="http://schemas.microsoft.com/office/word/2010/wordprocessingShape" mc:Ignorable="w14 w15 w16se w16cid w16 w16cex wp14">
   <w:p>
     <w:pPr>
       <w:pStyle w:val="Footer"/>
@@ -11678,7 +11638,7 @@
 </file>
 
 <file path=word/footnotes.xml><?xml version="1.0" encoding="utf-8"?>
-<w:footnotes xmlns:wpc="http://schemas.microsoft.com/office/word/2010/wordprocessingCanvas" xmlns:cx="http://schemas.microsoft.com/office/drawing/2014/chartex" xmlns:cx1="http://schemas.microsoft.com/office/drawing/2015/9/8/chartex" xmlns:mc="http://schemas.openxmlformats.org/markup-compatibility/2006" xmlns:o="urn:schemas-microsoft-com:office:office" xmlns:r="http://schemas.openxmlformats.org/officeDocument/2006/relationships" xmlns:m="http://schemas.openxmlformats.org/officeDocument/2006/math" xmlns:v="urn:schemas-microsoft-com:vml" xmlns:wp14="http://schemas.microsoft.com/office/word/2010/wordprocessingDrawing" xmlns:wp="http://schemas.openxmlformats.org/drawingml/2006/wordprocessingDrawing" xmlns:w10="urn:schemas-microsoft-com:office:word" xmlns:w="http://schemas.openxmlformats.org/wordprocessingml/2006/main" xmlns:w14="http://schemas.microsoft.com/office/word/2010/wordml" xmlns:w15="http://schemas.microsoft.com/office/word/2012/wordml" xmlns:w16se="http://schemas.microsoft.com/office/word/2015/wordml/symex" xmlns:wpg="http://schemas.microsoft.com/office/word/2010/wordprocessingGroup" xmlns:wpi="http://schemas.microsoft.com/office/word/2010/wordprocessingInk" xmlns:wne="http://schemas.microsoft.com/office/word/2006/wordml" xmlns:wps="http://schemas.microsoft.com/office/word/2010/wordprocessingShape" mc:Ignorable="w14 w15 w16se wp14">
+<w:footnotes xmlns:wpc="http://schemas.microsoft.com/office/word/2010/wordprocessingCanvas" xmlns:cx="http://schemas.microsoft.com/office/drawing/2014/chartex" xmlns:cx1="http://schemas.microsoft.com/office/drawing/2015/9/8/chartex" xmlns:cx2="http://schemas.microsoft.com/office/drawing/2015/10/21/chartex" xmlns:cx3="http://schemas.microsoft.com/office/drawing/2016/5/9/chartex" xmlns:cx4="http://schemas.microsoft.com/office/drawing/2016/5/10/chartex" xmlns:cx5="http://schemas.microsoft.com/office/drawing/2016/5/11/chartex" xmlns:cx6="http://schemas.microsoft.com/office/drawing/2016/5/12/chartex" xmlns:cx7="http://schemas.microsoft.com/office/drawing/2016/5/13/chartex" xmlns:cx8="http://schemas.microsoft.com/office/drawing/2016/5/14/chartex" xmlns:mc="http://schemas.openxmlformats.org/markup-compatibility/2006" xmlns:aink="http://schemas.microsoft.com/office/drawing/2016/ink" xmlns:am3d="http://schemas.microsoft.com/office/drawing/2017/model3d" xmlns:o="urn:schemas-microsoft-com:office:office" xmlns:r="http://schemas.openxmlformats.org/officeDocument/2006/relationships" xmlns:m="http://schemas.openxmlformats.org/officeDocument/2006/math" xmlns:v="urn:schemas-microsoft-com:vml" xmlns:wp14="http://schemas.microsoft.com/office/word/2010/wordprocessingDrawing" xmlns:wp="http://schemas.openxmlformats.org/drawingml/2006/wordprocessingDrawing" xmlns:w10="urn:schemas-microsoft-com:office:word" xmlns:w="http://schemas.openxmlformats.org/wordprocessingml/2006/main" xmlns:w14="http://schemas.microsoft.com/office/word/2010/wordml" xmlns:w15="http://schemas.microsoft.com/office/word/2012/wordml" xmlns:w16cex="http://schemas.microsoft.com/office/word/2018/wordml/cex" xmlns:w16cid="http://schemas.microsoft.com/office/word/2016/wordml/cid" xmlns:w16="http://schemas.microsoft.com/office/word/2018/wordml" xmlns:w16se="http://schemas.microsoft.com/office/word/2015/wordml/symex" xmlns:wpg="http://schemas.microsoft.com/office/word/2010/wordprocessingGroup" xmlns:wpi="http://schemas.microsoft.com/office/word/2010/wordprocessingInk" xmlns:wne="http://schemas.microsoft.com/office/word/2006/wordml" xmlns:wps="http://schemas.microsoft.com/office/word/2010/wordprocessingShape" mc:Ignorable="w14 w15 w16se w16cid w16 w16cex wp14">
   <w:footnote w:type="separator" w:id="-1">
     <w:p>
       <w:pPr>
@@ -11703,7 +11663,7 @@
 </file>
 
 <file path=word/numbering.xml><?xml version="1.0" encoding="utf-8"?>
-<w:numbering xmlns:wpc="http://schemas.microsoft.com/office/word/2010/wordprocessingCanvas" xmlns:cx="http://schemas.microsoft.com/office/drawing/2014/chartex" xmlns:cx1="http://schemas.microsoft.com/office/drawing/2015/9/8/chartex" xmlns:mc="http://schemas.openxmlformats.org/markup-compatibility/2006" xmlns:o="urn:schemas-microsoft-com:office:office" xmlns:r="http://schemas.openxmlformats.org/officeDocument/2006/relationships" xmlns:m="http://schemas.openxmlformats.org/officeDocument/2006/math" xmlns:v="urn:schemas-microsoft-com:vml" xmlns:wp14="http://schemas.microsoft.com/office/word/2010/wordprocessingDrawing" xmlns:wp="http://schemas.openxmlformats.org/drawingml/2006/wordprocessingDrawing" xmlns:w10="urn:schemas-microsoft-com:office:word" xmlns:w="http://schemas.openxmlformats.org/wordprocessingml/2006/main" xmlns:w14="http://schemas.microsoft.com/office/word/2010/wordml" xmlns:w15="http://schemas.microsoft.com/office/word/2012/wordml" xmlns:w16se="http://schemas.microsoft.com/office/word/2015/wordml/symex" xmlns:wpg="http://schemas.microsoft.com/office/word/2010/wordprocessingGroup" xmlns:wpi="http://schemas.microsoft.com/office/word/2010/wordprocessingInk" xmlns:wne="http://schemas.microsoft.com/office/word/2006/wordml" xmlns:wps="http://schemas.microsoft.com/office/word/2010/wordprocessingShape" mc:Ignorable="w14 w15 w16se wp14">
+<w:numbering xmlns:wpc="http://schemas.microsoft.com/office/word/2010/wordprocessingCanvas" xmlns:cx="http://schemas.microsoft.com/office/drawing/2014/chartex" xmlns:cx1="http://schemas.microsoft.com/office/drawing/2015/9/8/chartex" xmlns:cx2="http://schemas.microsoft.com/office/drawing/2015/10/21/chartex" xmlns:cx3="http://schemas.microsoft.com/office/drawing/2016/5/9/chartex" xmlns:cx4="http://schemas.microsoft.com/office/drawing/2016/5/10/chartex" xmlns:cx5="http://schemas.microsoft.com/office/drawing/2016/5/11/chartex" xmlns:cx6="http://schemas.microsoft.com/office/drawing/2016/5/12/chartex" xmlns:cx7="http://schemas.microsoft.com/office/drawing/2016/5/13/chartex" xmlns:cx8="http://schemas.microsoft.com/office/drawing/2016/5/14/chartex" xmlns:mc="http://schemas.openxmlformats.org/markup-compatibility/2006" xmlns:aink="http://schemas.microsoft.com/office/drawing/2016/ink" xmlns:am3d="http://schemas.microsoft.com/office/drawing/2017/model3d" xmlns:o="urn:schemas-microsoft-com:office:office" xmlns:r="http://schemas.openxmlformats.org/officeDocument/2006/relationships" xmlns:m="http://schemas.openxmlformats.org/officeDocument/2006/math" xmlns:v="urn:schemas-microsoft-com:vml" xmlns:wp14="http://schemas.microsoft.com/office/word/2010/wordprocessingDrawing" xmlns:wp="http://schemas.openxmlformats.org/drawingml/2006/wordprocessingDrawing" xmlns:w10="urn:schemas-microsoft-com:office:word" xmlns:w="http://schemas.openxmlformats.org/wordprocessingml/2006/main" xmlns:w14="http://schemas.microsoft.com/office/word/2010/wordml" xmlns:w15="http://schemas.microsoft.com/office/word/2012/wordml" xmlns:w16cex="http://schemas.microsoft.com/office/word/2018/wordml/cex" xmlns:w16cid="http://schemas.microsoft.com/office/word/2016/wordml/cid" xmlns:w16="http://schemas.microsoft.com/office/word/2018/wordml" xmlns:w16se="http://schemas.microsoft.com/office/word/2015/wordml/symex" xmlns:wpg="http://schemas.microsoft.com/office/word/2010/wordprocessingGroup" xmlns:wpi="http://schemas.microsoft.com/office/word/2010/wordprocessingInk" xmlns:wne="http://schemas.microsoft.com/office/word/2006/wordml" xmlns:wps="http://schemas.microsoft.com/office/word/2010/wordprocessingShape" mc:Ignorable="w14 w15 w16se w16cid w16 w16cex wp14">
   <w:abstractNum w:abstractNumId="0" w15:restartNumberingAfterBreak="0">
     <w:nsid w:val="006856D9"/>
     <w:multiLevelType w:val="hybridMultilevel"/>
@@ -15538,7 +15498,7 @@
 </file>
 
 <file path=word/styles.xml><?xml version="1.0" encoding="utf-8"?>
-<w:styles xmlns:mc="http://schemas.openxmlformats.org/markup-compatibility/2006" xmlns:r="http://schemas.openxmlformats.org/officeDocument/2006/relationships" xmlns:w="http://schemas.openxmlformats.org/wordprocessingml/2006/main" xmlns:w14="http://schemas.microsoft.com/office/word/2010/wordml" xmlns:w15="http://schemas.microsoft.com/office/word/2012/wordml" xmlns:w16se="http://schemas.microsoft.com/office/word/2015/wordml/symex" mc:Ignorable="w14 w15 w16se">
+<w:styles xmlns:mc="http://schemas.openxmlformats.org/markup-compatibility/2006" xmlns:r="http://schemas.openxmlformats.org/officeDocument/2006/relationships" xmlns:w="http://schemas.openxmlformats.org/wordprocessingml/2006/main" xmlns:w14="http://schemas.microsoft.com/office/word/2010/wordml" xmlns:w15="http://schemas.microsoft.com/office/word/2012/wordml" xmlns:w16cex="http://schemas.microsoft.com/office/word/2018/wordml/cex" xmlns:w16cid="http://schemas.microsoft.com/office/word/2016/wordml/cid" xmlns:w16="http://schemas.microsoft.com/office/word/2018/wordml" xmlns:w16se="http://schemas.microsoft.com/office/word/2015/wordml/symex" mc:Ignorable="w14 w15 w16se w16cid w16 w16cex">
   <w:docDefaults>
     <w:rPrDefault>
       <w:rPr>
@@ -15554,7 +15514,7 @@
       </w:pPr>
     </w:pPrDefault>
   </w:docDefaults>
-  <w:latentStyles w:defLockedState="0" w:defUIPriority="99" w:defSemiHidden="0" w:defUnhideWhenUsed="0" w:defQFormat="0" w:count="371">
+  <w:latentStyles w:defLockedState="0" w:defUIPriority="99" w:defSemiHidden="0" w:defUnhideWhenUsed="0" w:defQFormat="0" w:count="376">
     <w:lsdException w:name="Normal" w:uiPriority="0" w:qFormat="1"/>
     <w:lsdException w:name="heading 1" w:uiPriority="9" w:qFormat="1"/>
     <w:lsdException w:name="heading 2" w:semiHidden="1" w:uiPriority="9" w:unhideWhenUsed="1" w:qFormat="1"/>
@@ -15660,7 +15620,6 @@
     <w:lsdException w:name="HTML Sample" w:semiHidden="1" w:unhideWhenUsed="1"/>
     <w:lsdException w:name="HTML Typewriter" w:semiHidden="1" w:unhideWhenUsed="1"/>
     <w:lsdException w:name="HTML Variable" w:semiHidden="1" w:unhideWhenUsed="1"/>
-    <w:lsdException w:name="Normal Table" w:semiHidden="1" w:unhideWhenUsed="1"/>
     <w:lsdException w:name="annotation subject" w:semiHidden="1" w:uiPriority="0" w:unhideWhenUsed="1"/>
     <w:lsdException w:name="No List" w:semiHidden="1" w:unhideWhenUsed="1"/>
     <w:lsdException w:name="Outline List 1" w:semiHidden="1" w:unhideWhenUsed="1"/>
@@ -15703,11 +15662,8 @@
     <w:lsdException w:name="Table Contemporary" w:semiHidden="1" w:unhideWhenUsed="1"/>
     <w:lsdException w:name="Table Elegant" w:semiHidden="1" w:unhideWhenUsed="1"/>
     <w:lsdException w:name="Table Professional" w:semiHidden="1" w:unhideWhenUsed="1"/>
-    <w:lsdException w:name="Table Subtle 1" w:semiHidden="1" w:unhideWhenUsed="1"/>
     <w:lsdException w:name="Table Subtle 2" w:semiHidden="1" w:unhideWhenUsed="1"/>
     <w:lsdException w:name="Table Web 1" w:semiHidden="1" w:unhideWhenUsed="1"/>
-    <w:lsdException w:name="Table Web 2" w:semiHidden="1" w:unhideWhenUsed="1"/>
-    <w:lsdException w:name="Table Web 3" w:semiHidden="1" w:unhideWhenUsed="1"/>
     <w:lsdException w:name="Balloon Text" w:semiHidden="1" w:uiPriority="0" w:unhideWhenUsed="1"/>
     <w:lsdException w:name="Table Grid" w:uiPriority="0"/>
     <w:lsdException w:name="Table Theme" w:semiHidden="1" w:unhideWhenUsed="1"/>
@@ -15926,6 +15882,11 @@
     <w:lsdException w:name="List Table 5 Dark Accent 6" w:uiPriority="50"/>
     <w:lsdException w:name="List Table 6 Colorful Accent 6" w:uiPriority="51"/>
     <w:lsdException w:name="List Table 7 Colorful Accent 6" w:uiPriority="52"/>
+    <w:lsdException w:name="Mention" w:semiHidden="1" w:unhideWhenUsed="1"/>
+    <w:lsdException w:name="Smart Hyperlink" w:semiHidden="1" w:unhideWhenUsed="1"/>
+    <w:lsdException w:name="Hashtag" w:semiHidden="1" w:unhideWhenUsed="1"/>
+    <w:lsdException w:name="Unresolved Mention" w:semiHidden="1" w:unhideWhenUsed="1"/>
+    <w:lsdException w:name="Smart Link" w:semiHidden="1" w:unhideWhenUsed="1"/>
   </w:latentStyles>
   <w:style w:type="paragraph" w:default="1" w:styleId="Normal">
     <w:name w:val="Normal"/>

</xml_diff>